<commit_message>
Updated write-up and data to use sample1.tr
</commit_message>
<xml_diff>
--- a/Branch_Predictions_writeup.docx
+++ b/Branch_Predictions_writeup.docx
@@ -87,30 +87,45 @@
         <w:tc>
           <w:tcPr>
             <w:tcW w:w="2337" w:type="dxa"/>
+            <w:vAlign w:val="center"/>
           </w:tcPr>
           <w:p>
             <w:r>
-              <w:t>1081</w:t>
+              <w:rPr>
+                <w:rFonts w:ascii="Calibri" w:hAnsi="Calibri" w:cs="Calibri"/>
+                <w:color w:val="000000"/>
+              </w:rPr>
+              <w:t>1160991</w:t>
             </w:r>
           </w:p>
         </w:tc>
         <w:tc>
           <w:tcPr>
             <w:tcW w:w="2338" w:type="dxa"/>
+            <w:vAlign w:val="center"/>
           </w:tcPr>
           <w:p>
             <w:r>
-              <w:t>1081</w:t>
+              <w:rPr>
+                <w:rFonts w:ascii="Calibri" w:hAnsi="Calibri" w:cs="Calibri"/>
+                <w:color w:val="000000"/>
+              </w:rPr>
+              <w:t>1128480</w:t>
             </w:r>
           </w:p>
         </w:tc>
         <w:tc>
           <w:tcPr>
             <w:tcW w:w="2338" w:type="dxa"/>
+            <w:vAlign w:val="center"/>
           </w:tcPr>
           <w:p>
             <w:r>
-              <w:t>1081</w:t>
+              <w:rPr>
+                <w:rFonts w:ascii="Calibri" w:hAnsi="Calibri" w:cs="Calibri"/>
+                <w:color w:val="000000"/>
+              </w:rPr>
+              <w:t>1127473</w:t>
             </w:r>
           </w:p>
         </w:tc>
@@ -355,42 +370,6 @@
       <w:r>
         <w:rPr>
           <w:rFonts w:ascii="Times New Roman" w:hAnsi="Times New Roman" w:cs="Times New Roman"/>
-          <w:b/>
-          <w:noProof/>
-          <w:sz w:val="24"/>
-          <w:szCs w:val="24"/>
-        </w:rPr>
-        <w:drawing>
-          <wp:anchor distT="0" distB="0" distL="114300" distR="114300" simplePos="0" relativeHeight="251662336" behindDoc="1" locked="0" layoutInCell="1" allowOverlap="1" wp14:anchorId="0B87805F" wp14:editId="6DDA9DDB">
-            <wp:simplePos x="0" y="0"/>
-            <wp:positionH relativeFrom="margin">
-              <wp:align>left</wp:align>
-            </wp:positionH>
-            <wp:positionV relativeFrom="paragraph">
-              <wp:posOffset>574675</wp:posOffset>
-            </wp:positionV>
-            <wp:extent cx="4572000" cy="2552700"/>
-            <wp:effectExtent l="0" t="0" r="0" b="0"/>
-            <wp:wrapTopAndBottom/>
-            <wp:docPr id="1" name="Chart 1">
-              <a:extLst xmlns:a="http://schemas.openxmlformats.org/drawingml/2006/main">
-                <a:ext uri="{FF2B5EF4-FFF2-40B4-BE49-F238E27FC236}">
-                  <a16:creationId xmlns:a16="http://schemas.microsoft.com/office/drawing/2014/main" id="{01F065BD-86B8-4136-A2AF-F80DDF78AAB9}"/>
-                </a:ext>
-              </a:extLst>
-            </wp:docPr>
-            <wp:cNvGraphicFramePr/>
-            <a:graphic xmlns:a="http://schemas.openxmlformats.org/drawingml/2006/main">
-              <a:graphicData uri="http://schemas.openxmlformats.org/drawingml/2006/chart">
-                <c:chart xmlns:c="http://schemas.openxmlformats.org/drawingml/2006/chart" xmlns:r="http://schemas.openxmlformats.org/officeDocument/2006/relationships" r:id="rId4"/>
-              </a:graphicData>
-            </a:graphic>
-          </wp:anchor>
-        </w:drawing>
-      </w:r>
-      <w:r>
-        <w:rPr>
-          <w:rFonts w:ascii="Times New Roman" w:hAnsi="Times New Roman" w:cs="Times New Roman"/>
           <w:sz w:val="24"/>
           <w:szCs w:val="24"/>
         </w:rPr>
@@ -410,38 +389,55 @@
           <w:sz w:val="24"/>
           <w:szCs w:val="24"/>
         </w:rPr>
-        <w:t>show the effect of number of entries in the prediction table on the number of cycles to complete the simulation for each sample</w:t>
+        <w:t>show the effect of number of entries in the prediction table on the number of cycles to complete the simulation for each sample.</w:t>
       </w:r>
-      <w:r>
+    </w:p>
+    <w:p>
+      <w:pPr>
         <w:rPr>
           <w:rFonts w:ascii="Times New Roman" w:hAnsi="Times New Roman" w:cs="Times New Roman"/>
           <w:sz w:val="24"/>
           <w:szCs w:val="24"/>
         </w:rPr>
-        <w:t xml:space="preserve"> (excluding sample 1 because there was no change in performance between table sizes)</w:t>
-      </w:r>
-      <w:r>
-        <w:rPr>
-          <w:rFonts w:ascii="Times New Roman" w:hAnsi="Times New Roman" w:cs="Times New Roman"/>
-          <w:sz w:val="24"/>
-          <w:szCs w:val="24"/>
-        </w:rPr>
-        <w:t>.</w:t>
-      </w:r>
-    </w:p>
-    <w:p>
+      </w:pPr>
+      <w:bookmarkStart w:id="0" w:name="_GoBack"/>
       <w:r>
         <w:rPr>
           <w:noProof/>
         </w:rPr>
         <w:drawing>
-          <wp:inline distT="0" distB="0" distL="0" distR="0" wp14:anchorId="2BF1AF7A" wp14:editId="71E598AF">
+          <wp:inline distT="0" distB="0" distL="0" distR="0" wp14:anchorId="184E37F0" wp14:editId="0BC49E06">
             <wp:extent cx="4572000" cy="2743200"/>
             <wp:effectExtent l="0" t="0" r="0" b="0"/>
-            <wp:docPr id="2" name="Chart 2">
+            <wp:docPr id="6" name="Chart 6">
               <a:extLst xmlns:a="http://schemas.openxmlformats.org/drawingml/2006/main">
                 <a:ext uri="{FF2B5EF4-FFF2-40B4-BE49-F238E27FC236}">
-                  <a16:creationId xmlns:a16="http://schemas.microsoft.com/office/drawing/2014/main" id="{B03C7BD8-DB67-47B7-B381-4BD32BDF7275}"/>
+                  <a16:creationId xmlns:a16="http://schemas.microsoft.com/office/drawing/2014/main" id="{8C15994A-215B-4089-B15C-213736492419}"/>
+                </a:ext>
+              </a:extLst>
+            </wp:docPr>
+            <wp:cNvGraphicFramePr/>
+            <a:graphic xmlns:a="http://schemas.openxmlformats.org/drawingml/2006/main">
+              <a:graphicData uri="http://schemas.openxmlformats.org/drawingml/2006/chart">
+                <c:chart xmlns:c="http://schemas.openxmlformats.org/drawingml/2006/chart" xmlns:r="http://schemas.openxmlformats.org/officeDocument/2006/relationships" r:id="rId4"/>
+              </a:graphicData>
+            </a:graphic>
+          </wp:inline>
+        </w:drawing>
+      </w:r>
+      <w:bookmarkEnd w:id="0"/>
+      <w:r>
+        <w:rPr>
+          <w:noProof/>
+        </w:rPr>
+        <w:drawing>
+          <wp:inline distT="0" distB="0" distL="0" distR="0" wp14:anchorId="62580C8C" wp14:editId="66E64EAB">
+            <wp:extent cx="4572000" cy="2552700"/>
+            <wp:effectExtent l="0" t="0" r="0" b="0"/>
+            <wp:docPr id="1" name="Chart 1">
+              <a:extLst xmlns:a="http://schemas.openxmlformats.org/drawingml/2006/main">
+                <a:ext uri="{FF2B5EF4-FFF2-40B4-BE49-F238E27FC236}">
+                  <a16:creationId xmlns:a16="http://schemas.microsoft.com/office/drawing/2014/main" id="{01F065BD-86B8-4136-A2AF-F80DDF78AAB9}"/>
                 </a:ext>
               </a:extLst>
             </wp:docPr>
@@ -462,13 +458,13 @@
         </w:rPr>
         <w:lastRenderedPageBreak/>
         <w:drawing>
-          <wp:inline distT="0" distB="0" distL="0" distR="0" wp14:anchorId="6CBBE7DE" wp14:editId="7FBB0FEE">
+          <wp:inline distT="0" distB="0" distL="0" distR="0" wp14:anchorId="3FDC36EC" wp14:editId="7E33E30F">
             <wp:extent cx="4572000" cy="2743200"/>
             <wp:effectExtent l="0" t="0" r="0" b="0"/>
-            <wp:docPr id="3" name="Chart 3">
+            <wp:docPr id="2" name="Chart 2">
               <a:extLst xmlns:a="http://schemas.openxmlformats.org/drawingml/2006/main">
                 <a:ext uri="{FF2B5EF4-FFF2-40B4-BE49-F238E27FC236}">
-                  <a16:creationId xmlns:a16="http://schemas.microsoft.com/office/drawing/2014/main" id="{2F1C0771-CB1C-4AB1-9B64-35F28622F79B}"/>
+                  <a16:creationId xmlns:a16="http://schemas.microsoft.com/office/drawing/2014/main" id="{B03C7BD8-DB67-47B7-B381-4BD32BDF7275}"/>
                 </a:ext>
               </a:extLst>
             </wp:docPr>
@@ -486,13 +482,13 @@
           <w:noProof/>
         </w:rPr>
         <w:drawing>
-          <wp:inline distT="0" distB="0" distL="0" distR="0" wp14:anchorId="1C20AA91" wp14:editId="2C3C2CC8">
+          <wp:inline distT="0" distB="0" distL="0" distR="0" wp14:anchorId="4BD17162" wp14:editId="3CF78ECC">
             <wp:extent cx="4572000" cy="2743200"/>
             <wp:effectExtent l="0" t="0" r="0" b="0"/>
-            <wp:docPr id="4" name="Chart 4">
+            <wp:docPr id="3" name="Chart 3">
               <a:extLst xmlns:a="http://schemas.openxmlformats.org/drawingml/2006/main">
                 <a:ext uri="{FF2B5EF4-FFF2-40B4-BE49-F238E27FC236}">
-                  <a16:creationId xmlns:a16="http://schemas.microsoft.com/office/drawing/2014/main" id="{75CCB5EC-1B62-4F6F-ABAE-803F9D9EC30A}"/>
+                  <a16:creationId xmlns:a16="http://schemas.microsoft.com/office/drawing/2014/main" id="{2F1C0771-CB1C-4AB1-9B64-35F28622F79B}"/>
                 </a:ext>
               </a:extLst>
             </wp:docPr>
@@ -513,6 +509,32 @@
         </w:rPr>
         <w:lastRenderedPageBreak/>
         <w:drawing>
+          <wp:inline distT="0" distB="0" distL="0" distR="0" wp14:anchorId="1C20AA91" wp14:editId="2C3C2CC8">
+            <wp:extent cx="4572000" cy="2743200"/>
+            <wp:effectExtent l="0" t="0" r="0" b="0"/>
+            <wp:docPr id="4" name="Chart 4">
+              <a:extLst xmlns:a="http://schemas.openxmlformats.org/drawingml/2006/main">
+                <a:ext uri="{FF2B5EF4-FFF2-40B4-BE49-F238E27FC236}">
+                  <a16:creationId xmlns:a16="http://schemas.microsoft.com/office/drawing/2014/main" id="{75CCB5EC-1B62-4F6F-ABAE-803F9D9EC30A}"/>
+                </a:ext>
+              </a:extLst>
+            </wp:docPr>
+            <wp:cNvGraphicFramePr/>
+            <a:graphic xmlns:a="http://schemas.openxmlformats.org/drawingml/2006/main">
+              <a:graphicData uri="http://schemas.openxmlformats.org/drawingml/2006/chart">
+                <c:chart xmlns:c="http://schemas.openxmlformats.org/drawingml/2006/chart" xmlns:r="http://schemas.openxmlformats.org/officeDocument/2006/relationships" r:id="rId8"/>
+              </a:graphicData>
+            </a:graphic>
+          </wp:inline>
+        </w:drawing>
+      </w:r>
+    </w:p>
+    <w:p>
+      <w:r>
+        <w:rPr>
+          <w:noProof/>
+        </w:rPr>
+        <w:drawing>
           <wp:inline distT="0" distB="0" distL="0" distR="0" wp14:anchorId="2EBC13AA" wp14:editId="004B2638">
             <wp:extent cx="4572000" cy="2743200"/>
             <wp:effectExtent l="0" t="0" r="0" b="0"/>
@@ -526,7 +548,7 @@
             <wp:cNvGraphicFramePr/>
             <a:graphic xmlns:a="http://schemas.openxmlformats.org/drawingml/2006/main">
               <a:graphicData uri="http://schemas.openxmlformats.org/drawingml/2006/chart">
-                <c:chart xmlns:c="http://schemas.openxmlformats.org/drawingml/2006/chart" xmlns:r="http://schemas.openxmlformats.org/officeDocument/2006/relationships" r:id="rId8"/>
+                <c:chart xmlns:c="http://schemas.openxmlformats.org/drawingml/2006/chart" xmlns:r="http://schemas.openxmlformats.org/officeDocument/2006/relationships" r:id="rId9"/>
               </a:graphicData>
             </a:graphic>
           </wp:inline>
@@ -564,7 +586,47 @@
           <w:sz w:val="24"/>
           <w:szCs w:val="24"/>
         </w:rPr>
-        <w:t>cycles to complete each sample between size 32 and size 64 prediction tables is 0.9524%, while the average percentage decrease between size 128 and size 64 is only 0.1873%.</w:t>
+        <w:t xml:space="preserve">cycles to complete each sample between size 32 and size 64 prediction tables is </w:t>
+      </w:r>
+      <w:r>
+        <w:rPr>
+          <w:rFonts w:ascii="Times New Roman" w:hAnsi="Times New Roman" w:cs="Times New Roman"/>
+          <w:sz w:val="24"/>
+          <w:szCs w:val="24"/>
+        </w:rPr>
+        <w:t>1.4191%</w:t>
+      </w:r>
+      <w:r>
+        <w:rPr>
+          <w:rFonts w:ascii="Times New Roman" w:hAnsi="Times New Roman" w:cs="Times New Roman"/>
+          <w:sz w:val="24"/>
+          <w:szCs w:val="24"/>
+        </w:rPr>
+        <w:t xml:space="preserve">, while the average percentage decrease between size 128 and size 64 is only </w:t>
+      </w:r>
+      <w:r>
+        <w:rPr>
+          <w:rFonts w:ascii="Times New Roman" w:hAnsi="Times New Roman" w:cs="Times New Roman"/>
+          <w:sz w:val="24"/>
+          <w:szCs w:val="24"/>
+        </w:rPr>
+        <w:t>0</w:t>
+      </w:r>
+      <w:r>
+        <w:rPr>
+          <w:rFonts w:ascii="Times New Roman" w:hAnsi="Times New Roman" w:cs="Times New Roman"/>
+          <w:sz w:val="24"/>
+          <w:szCs w:val="24"/>
+        </w:rPr>
+        <w:t>.2021%</w:t>
+      </w:r>
+      <w:r>
+        <w:rPr>
+          <w:rFonts w:ascii="Times New Roman" w:hAnsi="Times New Roman" w:cs="Times New Roman"/>
+          <w:sz w:val="24"/>
+          <w:szCs w:val="24"/>
+        </w:rPr>
+        <w:t>.</w:t>
       </w:r>
       <w:r>
         <w:rPr>
@@ -582,12 +644,7 @@
         </w:rPr>
         <w:t xml:space="preserve"> </w:t>
       </w:r>
-      <w:bookmarkStart w:id="0" w:name="_GoBack"/>
-      <w:bookmarkEnd w:id="0"/>
     </w:p>
-    <w:p/>
-    <w:p/>
-    <w:p/>
     <w:p/>
     <w:p/>
     <w:p/>
@@ -1104,11 +1161,11 @@
           <c:order val="0"/>
           <c:tx>
             <c:strRef>
-              <c:f>Sheet1!$B$3</c:f>
+              <c:f>Sheet1!$B$2</c:f>
               <c:strCache>
                 <c:ptCount val="1"/>
                 <c:pt idx="0">
-                  <c:v>Sample 2</c:v>
+                  <c:v>Sample 1</c:v>
                 </c:pt>
               </c:strCache>
             </c:strRef>
@@ -1124,44 +1181,41 @@
           </c:spPr>
           <c:invertIfNegative val="0"/>
           <c:cat>
+            <c:numLit>
+              <c:formatCode>General</c:formatCode>
+              <c:ptCount val="3"/>
+              <c:pt idx="0">
+                <c:v>32</c:v>
+              </c:pt>
+              <c:pt idx="1">
+                <c:v>64</c:v>
+              </c:pt>
+              <c:pt idx="2">
+                <c:v>128</c:v>
+              </c:pt>
+            </c:numLit>
+          </c:cat>
+          <c:val>
             <c:numRef>
-              <c:f>Sheet1!$C$1:$E$1</c:f>
+              <c:f>Sheet1!$C$2:$E$2</c:f>
               <c:numCache>
                 <c:formatCode>General</c:formatCode>
                 <c:ptCount val="3"/>
                 <c:pt idx="0">
-                  <c:v>32</c:v>
+                  <c:v>1160991</c:v>
                 </c:pt>
                 <c:pt idx="1">
-                  <c:v>64</c:v>
+                  <c:v>1128480</c:v>
                 </c:pt>
                 <c:pt idx="2">
-                  <c:v>128</c:v>
-                </c:pt>
-              </c:numCache>
-            </c:numRef>
-          </c:cat>
-          <c:val>
-            <c:numRef>
-              <c:f>Sheet1!$C$3:$E$3</c:f>
-              <c:numCache>
-                <c:formatCode>General</c:formatCode>
-                <c:ptCount val="3"/>
-                <c:pt idx="0">
-                  <c:v>1145276</c:v>
-                </c:pt>
-                <c:pt idx="1">
-                  <c:v>1140907</c:v>
-                </c:pt>
-                <c:pt idx="2">
-                  <c:v>1138972</c:v>
+                  <c:v>1127473</c:v>
                 </c:pt>
               </c:numCache>
             </c:numRef>
           </c:val>
           <c:extLst>
             <c:ext xmlns:c16="http://schemas.microsoft.com/office/drawing/2014/chart" uri="{C3380CC4-5D6E-409C-BE32-E72D297353CC}">
-              <c16:uniqueId val="{00000000-272F-43D2-8004-9D299312F6B8}"/>
+              <c16:uniqueId val="{00000000-4314-42A2-B72E-5D627982E4E2}"/>
             </c:ext>
           </c:extLst>
         </c:ser>
@@ -1175,11 +1229,11 @@
         </c:dLbls>
         <c:gapWidth val="219"/>
         <c:overlap val="-27"/>
-        <c:axId val="697432208"/>
-        <c:axId val="697433520"/>
+        <c:axId val="1192032"/>
+        <c:axId val="1193344"/>
       </c:barChart>
       <c:catAx>
-        <c:axId val="697432208"/>
+        <c:axId val="1192032"/>
         <c:scaling>
           <c:orientation val="minMax"/>
         </c:scaling>
@@ -1240,6 +1294,341 @@
             </a:p>
           </c:txPr>
         </c:title>
+        <c:numFmt formatCode="General" sourceLinked="1"/>
+        <c:majorTickMark val="none"/>
+        <c:minorTickMark val="none"/>
+        <c:tickLblPos val="nextTo"/>
+        <c:spPr>
+          <a:noFill/>
+          <a:ln w="9525" cap="flat" cmpd="sng" algn="ctr">
+            <a:solidFill>
+              <a:schemeClr val="tx1">
+                <a:lumMod val="15000"/>
+                <a:lumOff val="85000"/>
+              </a:schemeClr>
+            </a:solidFill>
+            <a:round/>
+          </a:ln>
+          <a:effectLst/>
+        </c:spPr>
+        <c:txPr>
+          <a:bodyPr rot="-60000000" spcFirstLastPara="1" vertOverflow="ellipsis" vert="horz" wrap="square" anchor="ctr" anchorCtr="1"/>
+          <a:lstStyle/>
+          <a:p>
+            <a:pPr>
+              <a:defRPr sz="900" b="0" i="0" u="none" strike="noStrike" kern="1200" baseline="0">
+                <a:solidFill>
+                  <a:schemeClr val="tx1">
+                    <a:lumMod val="65000"/>
+                    <a:lumOff val="35000"/>
+                  </a:schemeClr>
+                </a:solidFill>
+                <a:latin typeface="+mn-lt"/>
+                <a:ea typeface="+mn-ea"/>
+                <a:cs typeface="+mn-cs"/>
+              </a:defRPr>
+            </a:pPr>
+            <a:endParaRPr lang="en-US"/>
+          </a:p>
+        </c:txPr>
+        <c:crossAx val="1193344"/>
+        <c:crosses val="autoZero"/>
+        <c:auto val="1"/>
+        <c:lblAlgn val="ctr"/>
+        <c:lblOffset val="100"/>
+        <c:noMultiLvlLbl val="0"/>
+      </c:catAx>
+      <c:valAx>
+        <c:axId val="1193344"/>
+        <c:scaling>
+          <c:orientation val="minMax"/>
+        </c:scaling>
+        <c:delete val="0"/>
+        <c:axPos val="l"/>
+        <c:majorGridlines>
+          <c:spPr>
+            <a:ln w="9525" cap="flat" cmpd="sng" algn="ctr">
+              <a:solidFill>
+                <a:schemeClr val="tx1">
+                  <a:lumMod val="15000"/>
+                  <a:lumOff val="85000"/>
+                </a:schemeClr>
+              </a:solidFill>
+              <a:round/>
+            </a:ln>
+            <a:effectLst/>
+          </c:spPr>
+        </c:majorGridlines>
+        <c:title>
+          <c:tx>
+            <c:rich>
+              <a:bodyPr rot="-5400000" spcFirstLastPara="1" vertOverflow="ellipsis" vert="horz" wrap="square" anchor="ctr" anchorCtr="1"/>
+              <a:lstStyle/>
+              <a:p>
+                <a:pPr>
+                  <a:defRPr sz="1000" b="0" i="0" u="none" strike="noStrike" kern="1200" baseline="0">
+                    <a:solidFill>
+                      <a:schemeClr val="tx1">
+                        <a:lumMod val="65000"/>
+                        <a:lumOff val="35000"/>
+                      </a:schemeClr>
+                    </a:solidFill>
+                    <a:latin typeface="+mn-lt"/>
+                    <a:ea typeface="+mn-ea"/>
+                    <a:cs typeface="+mn-cs"/>
+                  </a:defRPr>
+                </a:pPr>
+                <a:r>
+                  <a:rPr lang="en-US"/>
+                  <a:t>Cycles to Complete Simulation</a:t>
+                </a:r>
+              </a:p>
+            </c:rich>
+          </c:tx>
+          <c:overlay val="0"/>
+          <c:spPr>
+            <a:noFill/>
+            <a:ln>
+              <a:noFill/>
+            </a:ln>
+            <a:effectLst/>
+          </c:spPr>
+          <c:txPr>
+            <a:bodyPr rot="-5400000" spcFirstLastPara="1" vertOverflow="ellipsis" vert="horz" wrap="square" anchor="ctr" anchorCtr="1"/>
+            <a:lstStyle/>
+            <a:p>
+              <a:pPr>
+                <a:defRPr sz="1000" b="0" i="0" u="none" strike="noStrike" kern="1200" baseline="0">
+                  <a:solidFill>
+                    <a:schemeClr val="tx1">
+                      <a:lumMod val="65000"/>
+                      <a:lumOff val="35000"/>
+                    </a:schemeClr>
+                  </a:solidFill>
+                  <a:latin typeface="+mn-lt"/>
+                  <a:ea typeface="+mn-ea"/>
+                  <a:cs typeface="+mn-cs"/>
+                </a:defRPr>
+              </a:pPr>
+              <a:endParaRPr lang="en-US"/>
+            </a:p>
+          </c:txPr>
+        </c:title>
+        <c:numFmt formatCode="General" sourceLinked="1"/>
+        <c:majorTickMark val="none"/>
+        <c:minorTickMark val="none"/>
+        <c:tickLblPos val="nextTo"/>
+        <c:spPr>
+          <a:noFill/>
+          <a:ln>
+            <a:noFill/>
+          </a:ln>
+          <a:effectLst/>
+        </c:spPr>
+        <c:txPr>
+          <a:bodyPr rot="-60000000" spcFirstLastPara="1" vertOverflow="ellipsis" vert="horz" wrap="square" anchor="ctr" anchorCtr="1"/>
+          <a:lstStyle/>
+          <a:p>
+            <a:pPr>
+              <a:defRPr sz="900" b="0" i="0" u="none" strike="noStrike" kern="1200" baseline="0">
+                <a:solidFill>
+                  <a:schemeClr val="tx1">
+                    <a:lumMod val="65000"/>
+                    <a:lumOff val="35000"/>
+                  </a:schemeClr>
+                </a:solidFill>
+                <a:latin typeface="+mn-lt"/>
+                <a:ea typeface="+mn-ea"/>
+                <a:cs typeface="+mn-cs"/>
+              </a:defRPr>
+            </a:pPr>
+            <a:endParaRPr lang="en-US"/>
+          </a:p>
+        </c:txPr>
+        <c:crossAx val="1192032"/>
+        <c:crosses val="autoZero"/>
+        <c:crossBetween val="between"/>
+      </c:valAx>
+      <c:spPr>
+        <a:noFill/>
+        <a:ln>
+          <a:noFill/>
+        </a:ln>
+        <a:effectLst/>
+      </c:spPr>
+    </c:plotArea>
+    <c:plotVisOnly val="1"/>
+    <c:dispBlanksAs val="gap"/>
+    <c:showDLblsOverMax val="0"/>
+  </c:chart>
+  <c:spPr>
+    <a:solidFill>
+      <a:schemeClr val="bg1"/>
+    </a:solidFill>
+    <a:ln w="9525" cap="flat" cmpd="sng" algn="ctr">
+      <a:solidFill>
+        <a:schemeClr val="tx1">
+          <a:lumMod val="15000"/>
+          <a:lumOff val="85000"/>
+        </a:schemeClr>
+      </a:solidFill>
+      <a:round/>
+    </a:ln>
+    <a:effectLst/>
+  </c:spPr>
+  <c:txPr>
+    <a:bodyPr/>
+    <a:lstStyle/>
+    <a:p>
+      <a:pPr>
+        <a:defRPr/>
+      </a:pPr>
+      <a:endParaRPr lang="en-US"/>
+    </a:p>
+  </c:txPr>
+  <c:externalData r:id="rId3">
+    <c:autoUpdate val="0"/>
+  </c:externalData>
+</c:chartSpace>
+</file>
+
+<file path=word/charts/chart2.xml><?xml version="1.0" encoding="utf-8"?>
+<c:chartSpace xmlns:c="http://schemas.openxmlformats.org/drawingml/2006/chart" xmlns:a="http://schemas.openxmlformats.org/drawingml/2006/main" xmlns:r="http://schemas.openxmlformats.org/officeDocument/2006/relationships" xmlns:c16r2="http://schemas.microsoft.com/office/drawing/2015/06/chart">
+  <c:date1904 val="0"/>
+  <c:lang val="en-US"/>
+  <c:roundedCorners val="0"/>
+  <mc:AlternateContent xmlns:mc="http://schemas.openxmlformats.org/markup-compatibility/2006">
+    <mc:Choice xmlns:c14="http://schemas.microsoft.com/office/drawing/2007/8/2/chart" Requires="c14">
+      <c14:style val="102"/>
+    </mc:Choice>
+    <mc:Fallback>
+      <c:style val="2"/>
+    </mc:Fallback>
+  </mc:AlternateContent>
+  <c:chart>
+    <c:title>
+      <c:overlay val="0"/>
+      <c:spPr>
+        <a:noFill/>
+        <a:ln>
+          <a:noFill/>
+        </a:ln>
+        <a:effectLst/>
+      </c:spPr>
+      <c:txPr>
+        <a:bodyPr rot="0" spcFirstLastPara="1" vertOverflow="ellipsis" vert="horz" wrap="square" anchor="ctr" anchorCtr="1"/>
+        <a:lstStyle/>
+        <a:p>
+          <a:pPr>
+            <a:defRPr sz="1400" b="0" i="0" u="none" strike="noStrike" kern="1200" spc="0" baseline="0">
+              <a:solidFill>
+                <a:schemeClr val="tx1">
+                  <a:lumMod val="65000"/>
+                  <a:lumOff val="35000"/>
+                </a:schemeClr>
+              </a:solidFill>
+              <a:latin typeface="+mn-lt"/>
+              <a:ea typeface="+mn-ea"/>
+              <a:cs typeface="+mn-cs"/>
+            </a:defRPr>
+          </a:pPr>
+          <a:endParaRPr lang="en-US"/>
+        </a:p>
+      </c:txPr>
+    </c:title>
+    <c:autoTitleDeleted val="0"/>
+    <c:plotArea>
+      <c:layout/>
+      <c:barChart>
+        <c:barDir val="col"/>
+        <c:grouping val="clustered"/>
+        <c:varyColors val="0"/>
+        <c:ser>
+          <c:idx val="0"/>
+          <c:order val="0"/>
+          <c:tx>
+            <c:strRef>
+              <c:f>Sheet1!$B$3</c:f>
+              <c:strCache>
+                <c:ptCount val="1"/>
+                <c:pt idx="0">
+                  <c:v>Sample 2</c:v>
+                </c:pt>
+              </c:strCache>
+            </c:strRef>
+          </c:tx>
+          <c:spPr>
+            <a:solidFill>
+              <a:schemeClr val="accent1"/>
+            </a:solidFill>
+            <a:ln>
+              <a:noFill/>
+            </a:ln>
+            <a:effectLst/>
+          </c:spPr>
+          <c:invertIfNegative val="0"/>
+          <c:cat>
+            <c:numRef>
+              <c:f>Sheet1!$C$1:$E$1</c:f>
+              <c:numCache>
+                <c:formatCode>General</c:formatCode>
+                <c:ptCount val="3"/>
+                <c:pt idx="0">
+                  <c:v>32</c:v>
+                </c:pt>
+                <c:pt idx="1">
+                  <c:v>64</c:v>
+                </c:pt>
+                <c:pt idx="2">
+                  <c:v>128</c:v>
+                </c:pt>
+              </c:numCache>
+            </c:numRef>
+          </c:cat>
+          <c:val>
+            <c:numRef>
+              <c:f>Sheet1!$C$3:$E$3</c:f>
+              <c:numCache>
+                <c:formatCode>General</c:formatCode>
+                <c:ptCount val="3"/>
+                <c:pt idx="0">
+                  <c:v>1145276</c:v>
+                </c:pt>
+                <c:pt idx="1">
+                  <c:v>1140907</c:v>
+                </c:pt>
+                <c:pt idx="2">
+                  <c:v>1138972</c:v>
+                </c:pt>
+              </c:numCache>
+            </c:numRef>
+          </c:val>
+          <c:extLst>
+            <c:ext xmlns:c16="http://schemas.microsoft.com/office/drawing/2014/chart" uri="{C3380CC4-5D6E-409C-BE32-E72D297353CC}">
+              <c16:uniqueId val="{00000000-9206-4963-A50C-2DADDF3CEA3D}"/>
+            </c:ext>
+          </c:extLst>
+        </c:ser>
+        <c:dLbls>
+          <c:showLegendKey val="0"/>
+          <c:showVal val="0"/>
+          <c:showCatName val="0"/>
+          <c:showSerName val="0"/>
+          <c:showPercent val="0"/>
+          <c:showBubbleSize val="0"/>
+        </c:dLbls>
+        <c:gapWidth val="219"/>
+        <c:overlap val="-27"/>
+        <c:axId val="697432208"/>
+        <c:axId val="697433520"/>
+      </c:barChart>
+      <c:catAx>
+        <c:axId val="697432208"/>
+        <c:scaling>
+          <c:orientation val="minMax"/>
+        </c:scaling>
+        <c:delete val="0"/>
+        <c:axPos val="b"/>
         <c:numFmt formatCode="#,##0" sourceLinked="0"/>
         <c:majorTickMark val="none"/>
         <c:minorTickMark val="none"/>
@@ -1305,66 +1694,6 @@
             <a:effectLst/>
           </c:spPr>
         </c:majorGridlines>
-        <c:title>
-          <c:tx>
-            <c:rich>
-              <a:bodyPr rot="-5400000" spcFirstLastPara="1" vertOverflow="ellipsis" vert="horz" wrap="square" anchor="ctr" anchorCtr="1"/>
-              <a:lstStyle/>
-              <a:p>
-                <a:pPr>
-                  <a:defRPr sz="1000" b="0" i="0" u="none" strike="noStrike" kern="1200" baseline="0">
-                    <a:solidFill>
-                      <a:schemeClr val="tx1">
-                        <a:lumMod val="65000"/>
-                        <a:lumOff val="35000"/>
-                      </a:schemeClr>
-                    </a:solidFill>
-                    <a:latin typeface="+mn-lt"/>
-                    <a:ea typeface="+mn-ea"/>
-                    <a:cs typeface="+mn-cs"/>
-                  </a:defRPr>
-                </a:pPr>
-                <a:r>
-                  <a:rPr lang="en-US"/>
-                  <a:t>Cycles</a:t>
-                </a:r>
-                <a:r>
-                  <a:rPr lang="en-US" baseline="0"/>
-                  <a:t> to Complete Simulation</a:t>
-                </a:r>
-                <a:endParaRPr lang="en-US"/>
-              </a:p>
-            </c:rich>
-          </c:tx>
-          <c:overlay val="0"/>
-          <c:spPr>
-            <a:noFill/>
-            <a:ln>
-              <a:noFill/>
-            </a:ln>
-            <a:effectLst/>
-          </c:spPr>
-          <c:txPr>
-            <a:bodyPr rot="-5400000" spcFirstLastPara="1" vertOverflow="ellipsis" vert="horz" wrap="square" anchor="ctr" anchorCtr="1"/>
-            <a:lstStyle/>
-            <a:p>
-              <a:pPr>
-                <a:defRPr sz="1000" b="0" i="0" u="none" strike="noStrike" kern="1200" baseline="0">
-                  <a:solidFill>
-                    <a:schemeClr val="tx1">
-                      <a:lumMod val="65000"/>
-                      <a:lumOff val="35000"/>
-                    </a:schemeClr>
-                  </a:solidFill>
-                  <a:latin typeface="+mn-lt"/>
-                  <a:ea typeface="+mn-ea"/>
-                  <a:cs typeface="+mn-cs"/>
-                </a:defRPr>
-              </a:pPr>
-              <a:endParaRPr lang="en-US"/>
-            </a:p>
-          </c:txPr>
-        </c:title>
         <c:numFmt formatCode="General" sourceLinked="1"/>
         <c:majorTickMark val="none"/>
         <c:minorTickMark val="none"/>
@@ -1443,7 +1772,7 @@
 </c:chartSpace>
 </file>
 
-<file path=word/charts/chart2.xml><?xml version="1.0" encoding="utf-8"?>
+<file path=word/charts/chart3.xml><?xml version="1.0" encoding="utf-8"?>
 <c:chartSpace xmlns:c="http://schemas.openxmlformats.org/drawingml/2006/chart" xmlns:a="http://schemas.openxmlformats.org/drawingml/2006/main" xmlns:r="http://schemas.openxmlformats.org/officeDocument/2006/relationships" xmlns:c16r2="http://schemas.microsoft.com/office/drawing/2015/06/chart">
   <c:date1904 val="0"/>
   <c:lang val="en-US"/>
@@ -1553,7 +1882,7 @@
           </c:val>
           <c:extLst>
             <c:ext xmlns:c16="http://schemas.microsoft.com/office/drawing/2014/chart" uri="{C3380CC4-5D6E-409C-BE32-E72D297353CC}">
-              <c16:uniqueId val="{00000000-3AE5-460E-9CAB-128577ED4889}"/>
+              <c16:uniqueId val="{00000000-F53E-45AE-8B50-27DFEFA3261E}"/>
             </c:ext>
           </c:extLst>
         </c:ser>
@@ -1720,7 +2049,7 @@
 </c:chartSpace>
 </file>
 
-<file path=word/charts/chart3.xml><?xml version="1.0" encoding="utf-8"?>
+<file path=word/charts/chart4.xml><?xml version="1.0" encoding="utf-8"?>
 <c:chartSpace xmlns:c="http://schemas.openxmlformats.org/drawingml/2006/chart" xmlns:a="http://schemas.openxmlformats.org/drawingml/2006/main" xmlns:r="http://schemas.openxmlformats.org/officeDocument/2006/relationships" xmlns:c16r2="http://schemas.microsoft.com/office/drawing/2015/06/chart">
   <c:date1904 val="0"/>
   <c:lang val="en-US"/>
@@ -1830,7 +2159,7 @@
           </c:val>
           <c:extLst>
             <c:ext xmlns:c16="http://schemas.microsoft.com/office/drawing/2014/chart" uri="{C3380CC4-5D6E-409C-BE32-E72D297353CC}">
-              <c16:uniqueId val="{00000000-49AE-44AB-9531-A38D7B7C08E2}"/>
+              <c16:uniqueId val="{00000000-62AB-47D4-A2D7-884E9A62295A}"/>
             </c:ext>
           </c:extLst>
         </c:ser>
@@ -1997,7 +2326,7 @@
 </c:chartSpace>
 </file>
 
-<file path=word/charts/chart4.xml><?xml version="1.0" encoding="utf-8"?>
+<file path=word/charts/chart5.xml><?xml version="1.0" encoding="utf-8"?>
 <c:chartSpace xmlns:c="http://schemas.openxmlformats.org/drawingml/2006/chart" xmlns:a="http://schemas.openxmlformats.org/drawingml/2006/main" xmlns:r="http://schemas.openxmlformats.org/officeDocument/2006/relationships" xmlns:c16r2="http://schemas.microsoft.com/office/drawing/2015/06/chart">
   <c:date1904 val="0"/>
   <c:lang val="en-US"/>
@@ -2274,7 +2603,7 @@
 </c:chartSpace>
 </file>
 
-<file path=word/charts/chart5.xml><?xml version="1.0" encoding="utf-8"?>
+<file path=word/charts/chart6.xml><?xml version="1.0" encoding="utf-8"?>
 <c:chartSpace xmlns:c="http://schemas.openxmlformats.org/drawingml/2006/chart" xmlns:a="http://schemas.openxmlformats.org/drawingml/2006/main" xmlns:r="http://schemas.openxmlformats.org/officeDocument/2006/relationships" xmlns:c16r2="http://schemas.microsoft.com/office/drawing/2015/06/chart">
   <c:date1904 val="0"/>
   <c:lang val="en-US"/>
@@ -2751,6 +3080,46 @@
 </cs:colorStyle>
 </file>
 
+<file path=word/charts/colors6.xml><?xml version="1.0" encoding="utf-8"?>
+<cs:colorStyle xmlns:cs="http://schemas.microsoft.com/office/drawing/2012/chartStyle" xmlns:a="http://schemas.openxmlformats.org/drawingml/2006/main" meth="cycle" id="10">
+  <a:schemeClr val="accent1"/>
+  <a:schemeClr val="accent2"/>
+  <a:schemeClr val="accent3"/>
+  <a:schemeClr val="accent4"/>
+  <a:schemeClr val="accent5"/>
+  <a:schemeClr val="accent6"/>
+  <cs:variation/>
+  <cs:variation>
+    <a:lumMod val="60000"/>
+  </cs:variation>
+  <cs:variation>
+    <a:lumMod val="80000"/>
+    <a:lumOff val="20000"/>
+  </cs:variation>
+  <cs:variation>
+    <a:lumMod val="80000"/>
+  </cs:variation>
+  <cs:variation>
+    <a:lumMod val="60000"/>
+    <a:lumOff val="40000"/>
+  </cs:variation>
+  <cs:variation>
+    <a:lumMod val="50000"/>
+  </cs:variation>
+  <cs:variation>
+    <a:lumMod val="70000"/>
+    <a:lumOff val="30000"/>
+  </cs:variation>
+  <cs:variation>
+    <a:lumMod val="70000"/>
+  </cs:variation>
+  <cs:variation>
+    <a:lumMod val="50000"/>
+    <a:lumOff val="50000"/>
+  </cs:variation>
+</cs:colorStyle>
+</file>
+
 <file path=word/charts/style1.xml><?xml version="1.0" encoding="utf-8"?>
 <cs:chartStyle xmlns:cs="http://schemas.microsoft.com/office/drawing/2012/chartStyle" xmlns:a="http://schemas.openxmlformats.org/drawingml/2006/main" id="201">
   <cs:axisTitle>
@@ -4764,6 +5133,509 @@
 </file>
 
 <file path=word/charts/style5.xml><?xml version="1.0" encoding="utf-8"?>
+<cs:chartStyle xmlns:cs="http://schemas.microsoft.com/office/drawing/2012/chartStyle" xmlns:a="http://schemas.openxmlformats.org/drawingml/2006/main" id="201">
+  <cs:axisTitle>
+    <cs:lnRef idx="0"/>
+    <cs:fillRef idx="0"/>
+    <cs:effectRef idx="0"/>
+    <cs:fontRef idx="minor">
+      <a:schemeClr val="tx1">
+        <a:lumMod val="65000"/>
+        <a:lumOff val="35000"/>
+      </a:schemeClr>
+    </cs:fontRef>
+    <cs:defRPr sz="1000" kern="1200"/>
+  </cs:axisTitle>
+  <cs:categoryAxis>
+    <cs:lnRef idx="0"/>
+    <cs:fillRef idx="0"/>
+    <cs:effectRef idx="0"/>
+    <cs:fontRef idx="minor">
+      <a:schemeClr val="tx1">
+        <a:lumMod val="65000"/>
+        <a:lumOff val="35000"/>
+      </a:schemeClr>
+    </cs:fontRef>
+    <cs:spPr>
+      <a:ln w="9525" cap="flat" cmpd="sng" algn="ctr">
+        <a:solidFill>
+          <a:schemeClr val="tx1">
+            <a:lumMod val="15000"/>
+            <a:lumOff val="85000"/>
+          </a:schemeClr>
+        </a:solidFill>
+        <a:round/>
+      </a:ln>
+    </cs:spPr>
+    <cs:defRPr sz="900" kern="1200"/>
+  </cs:categoryAxis>
+  <cs:chartArea mods="allowNoFillOverride allowNoLineOverride">
+    <cs:lnRef idx="0"/>
+    <cs:fillRef idx="0"/>
+    <cs:effectRef idx="0"/>
+    <cs:fontRef idx="minor">
+      <a:schemeClr val="tx1"/>
+    </cs:fontRef>
+    <cs:spPr>
+      <a:solidFill>
+        <a:schemeClr val="bg1"/>
+      </a:solidFill>
+      <a:ln w="9525" cap="flat" cmpd="sng" algn="ctr">
+        <a:solidFill>
+          <a:schemeClr val="tx1">
+            <a:lumMod val="15000"/>
+            <a:lumOff val="85000"/>
+          </a:schemeClr>
+        </a:solidFill>
+        <a:round/>
+      </a:ln>
+    </cs:spPr>
+    <cs:defRPr sz="1000" kern="1200"/>
+  </cs:chartArea>
+  <cs:dataLabel>
+    <cs:lnRef idx="0"/>
+    <cs:fillRef idx="0"/>
+    <cs:effectRef idx="0"/>
+    <cs:fontRef idx="minor">
+      <a:schemeClr val="tx1">
+        <a:lumMod val="75000"/>
+        <a:lumOff val="25000"/>
+      </a:schemeClr>
+    </cs:fontRef>
+    <cs:defRPr sz="900" kern="1200"/>
+  </cs:dataLabel>
+  <cs:dataLabelCallout>
+    <cs:lnRef idx="0"/>
+    <cs:fillRef idx="0"/>
+    <cs:effectRef idx="0"/>
+    <cs:fontRef idx="minor">
+      <a:schemeClr val="dk1">
+        <a:lumMod val="65000"/>
+        <a:lumOff val="35000"/>
+      </a:schemeClr>
+    </cs:fontRef>
+    <cs:spPr>
+      <a:solidFill>
+        <a:schemeClr val="lt1"/>
+      </a:solidFill>
+      <a:ln>
+        <a:solidFill>
+          <a:schemeClr val="dk1">
+            <a:lumMod val="25000"/>
+            <a:lumOff val="75000"/>
+          </a:schemeClr>
+        </a:solidFill>
+      </a:ln>
+    </cs:spPr>
+    <cs:defRPr sz="900" kern="1200"/>
+    <cs:bodyPr rot="0" spcFirstLastPara="1" vertOverflow="clip" horzOverflow="clip" vert="horz" wrap="square" lIns="36576" tIns="18288" rIns="36576" bIns="18288" anchor="ctr" anchorCtr="1">
+      <a:spAutoFit/>
+    </cs:bodyPr>
+  </cs:dataLabelCallout>
+  <cs:dataPoint>
+    <cs:lnRef idx="0"/>
+    <cs:fillRef idx="1">
+      <cs:styleClr val="auto"/>
+    </cs:fillRef>
+    <cs:effectRef idx="0"/>
+    <cs:fontRef idx="minor">
+      <a:schemeClr val="tx1"/>
+    </cs:fontRef>
+  </cs:dataPoint>
+  <cs:dataPoint3D>
+    <cs:lnRef idx="0"/>
+    <cs:fillRef idx="1">
+      <cs:styleClr val="auto"/>
+    </cs:fillRef>
+    <cs:effectRef idx="0"/>
+    <cs:fontRef idx="minor">
+      <a:schemeClr val="tx1"/>
+    </cs:fontRef>
+  </cs:dataPoint3D>
+  <cs:dataPointLine>
+    <cs:lnRef idx="0">
+      <cs:styleClr val="auto"/>
+    </cs:lnRef>
+    <cs:fillRef idx="1"/>
+    <cs:effectRef idx="0"/>
+    <cs:fontRef idx="minor">
+      <a:schemeClr val="tx1"/>
+    </cs:fontRef>
+    <cs:spPr>
+      <a:ln w="28575" cap="rnd">
+        <a:solidFill>
+          <a:schemeClr val="phClr"/>
+        </a:solidFill>
+        <a:round/>
+      </a:ln>
+    </cs:spPr>
+  </cs:dataPointLine>
+  <cs:dataPointMarker>
+    <cs:lnRef idx="0">
+      <cs:styleClr val="auto"/>
+    </cs:lnRef>
+    <cs:fillRef idx="1">
+      <cs:styleClr val="auto"/>
+    </cs:fillRef>
+    <cs:effectRef idx="0"/>
+    <cs:fontRef idx="minor">
+      <a:schemeClr val="tx1"/>
+    </cs:fontRef>
+    <cs:spPr>
+      <a:ln w="9525">
+        <a:solidFill>
+          <a:schemeClr val="phClr"/>
+        </a:solidFill>
+      </a:ln>
+    </cs:spPr>
+  </cs:dataPointMarker>
+  <cs:dataPointMarkerLayout symbol="circle" size="5"/>
+  <cs:dataPointWireframe>
+    <cs:lnRef idx="0">
+      <cs:styleClr val="auto"/>
+    </cs:lnRef>
+    <cs:fillRef idx="1"/>
+    <cs:effectRef idx="0"/>
+    <cs:fontRef idx="minor">
+      <a:schemeClr val="tx1"/>
+    </cs:fontRef>
+    <cs:spPr>
+      <a:ln w="9525" cap="rnd">
+        <a:solidFill>
+          <a:schemeClr val="phClr"/>
+        </a:solidFill>
+        <a:round/>
+      </a:ln>
+    </cs:spPr>
+  </cs:dataPointWireframe>
+  <cs:dataTable>
+    <cs:lnRef idx="0"/>
+    <cs:fillRef idx="0"/>
+    <cs:effectRef idx="0"/>
+    <cs:fontRef idx="minor">
+      <a:schemeClr val="tx1">
+        <a:lumMod val="65000"/>
+        <a:lumOff val="35000"/>
+      </a:schemeClr>
+    </cs:fontRef>
+    <cs:spPr>
+      <a:noFill/>
+      <a:ln w="9525" cap="flat" cmpd="sng" algn="ctr">
+        <a:solidFill>
+          <a:schemeClr val="tx1">
+            <a:lumMod val="15000"/>
+            <a:lumOff val="85000"/>
+          </a:schemeClr>
+        </a:solidFill>
+        <a:round/>
+      </a:ln>
+    </cs:spPr>
+    <cs:defRPr sz="900" kern="1200"/>
+  </cs:dataTable>
+  <cs:downBar>
+    <cs:lnRef idx="0"/>
+    <cs:fillRef idx="0"/>
+    <cs:effectRef idx="0"/>
+    <cs:fontRef idx="minor">
+      <a:schemeClr val="dk1"/>
+    </cs:fontRef>
+    <cs:spPr>
+      <a:solidFill>
+        <a:schemeClr val="dk1">
+          <a:lumMod val="65000"/>
+          <a:lumOff val="35000"/>
+        </a:schemeClr>
+      </a:solidFill>
+      <a:ln w="9525">
+        <a:solidFill>
+          <a:schemeClr val="tx1">
+            <a:lumMod val="65000"/>
+            <a:lumOff val="35000"/>
+          </a:schemeClr>
+        </a:solidFill>
+      </a:ln>
+    </cs:spPr>
+  </cs:downBar>
+  <cs:dropLine>
+    <cs:lnRef idx="0"/>
+    <cs:fillRef idx="0"/>
+    <cs:effectRef idx="0"/>
+    <cs:fontRef idx="minor">
+      <a:schemeClr val="tx1"/>
+    </cs:fontRef>
+    <cs:spPr>
+      <a:ln w="9525" cap="flat" cmpd="sng" algn="ctr">
+        <a:solidFill>
+          <a:schemeClr val="tx1">
+            <a:lumMod val="35000"/>
+            <a:lumOff val="65000"/>
+          </a:schemeClr>
+        </a:solidFill>
+        <a:round/>
+      </a:ln>
+    </cs:spPr>
+  </cs:dropLine>
+  <cs:errorBar>
+    <cs:lnRef idx="0"/>
+    <cs:fillRef idx="0"/>
+    <cs:effectRef idx="0"/>
+    <cs:fontRef idx="minor">
+      <a:schemeClr val="tx1"/>
+    </cs:fontRef>
+    <cs:spPr>
+      <a:ln w="9525" cap="flat" cmpd="sng" algn="ctr">
+        <a:solidFill>
+          <a:schemeClr val="tx1">
+            <a:lumMod val="65000"/>
+            <a:lumOff val="35000"/>
+          </a:schemeClr>
+        </a:solidFill>
+        <a:round/>
+      </a:ln>
+    </cs:spPr>
+  </cs:errorBar>
+  <cs:floor>
+    <cs:lnRef idx="0"/>
+    <cs:fillRef idx="0"/>
+    <cs:effectRef idx="0"/>
+    <cs:fontRef idx="minor">
+      <a:schemeClr val="tx1"/>
+    </cs:fontRef>
+    <cs:spPr>
+      <a:noFill/>
+      <a:ln>
+        <a:noFill/>
+      </a:ln>
+    </cs:spPr>
+  </cs:floor>
+  <cs:gridlineMajor>
+    <cs:lnRef idx="0"/>
+    <cs:fillRef idx="0"/>
+    <cs:effectRef idx="0"/>
+    <cs:fontRef idx="minor">
+      <a:schemeClr val="tx1"/>
+    </cs:fontRef>
+    <cs:spPr>
+      <a:ln w="9525" cap="flat" cmpd="sng" algn="ctr">
+        <a:solidFill>
+          <a:schemeClr val="tx1">
+            <a:lumMod val="15000"/>
+            <a:lumOff val="85000"/>
+          </a:schemeClr>
+        </a:solidFill>
+        <a:round/>
+      </a:ln>
+    </cs:spPr>
+  </cs:gridlineMajor>
+  <cs:gridlineMinor>
+    <cs:lnRef idx="0"/>
+    <cs:fillRef idx="0"/>
+    <cs:effectRef idx="0"/>
+    <cs:fontRef idx="minor">
+      <a:schemeClr val="tx1"/>
+    </cs:fontRef>
+    <cs:spPr>
+      <a:ln w="9525" cap="flat" cmpd="sng" algn="ctr">
+        <a:solidFill>
+          <a:schemeClr val="tx1">
+            <a:lumMod val="5000"/>
+            <a:lumOff val="95000"/>
+          </a:schemeClr>
+        </a:solidFill>
+        <a:round/>
+      </a:ln>
+    </cs:spPr>
+  </cs:gridlineMinor>
+  <cs:hiLoLine>
+    <cs:lnRef idx="0"/>
+    <cs:fillRef idx="0"/>
+    <cs:effectRef idx="0"/>
+    <cs:fontRef idx="minor">
+      <a:schemeClr val="tx1"/>
+    </cs:fontRef>
+    <cs:spPr>
+      <a:ln w="9525" cap="flat" cmpd="sng" algn="ctr">
+        <a:solidFill>
+          <a:schemeClr val="tx1">
+            <a:lumMod val="75000"/>
+            <a:lumOff val="25000"/>
+          </a:schemeClr>
+        </a:solidFill>
+        <a:round/>
+      </a:ln>
+    </cs:spPr>
+  </cs:hiLoLine>
+  <cs:leaderLine>
+    <cs:lnRef idx="0"/>
+    <cs:fillRef idx="0"/>
+    <cs:effectRef idx="0"/>
+    <cs:fontRef idx="minor">
+      <a:schemeClr val="tx1"/>
+    </cs:fontRef>
+    <cs:spPr>
+      <a:ln w="9525" cap="flat" cmpd="sng" algn="ctr">
+        <a:solidFill>
+          <a:schemeClr val="tx1">
+            <a:lumMod val="35000"/>
+            <a:lumOff val="65000"/>
+          </a:schemeClr>
+        </a:solidFill>
+        <a:round/>
+      </a:ln>
+    </cs:spPr>
+  </cs:leaderLine>
+  <cs:legend>
+    <cs:lnRef idx="0"/>
+    <cs:fillRef idx="0"/>
+    <cs:effectRef idx="0"/>
+    <cs:fontRef idx="minor">
+      <a:schemeClr val="tx1">
+        <a:lumMod val="65000"/>
+        <a:lumOff val="35000"/>
+      </a:schemeClr>
+    </cs:fontRef>
+    <cs:defRPr sz="900" kern="1200"/>
+  </cs:legend>
+  <cs:plotArea mods="allowNoFillOverride allowNoLineOverride">
+    <cs:lnRef idx="0"/>
+    <cs:fillRef idx="0"/>
+    <cs:effectRef idx="0"/>
+    <cs:fontRef idx="minor">
+      <a:schemeClr val="tx1"/>
+    </cs:fontRef>
+  </cs:plotArea>
+  <cs:plotArea3D mods="allowNoFillOverride allowNoLineOverride">
+    <cs:lnRef idx="0"/>
+    <cs:fillRef idx="0"/>
+    <cs:effectRef idx="0"/>
+    <cs:fontRef idx="minor">
+      <a:schemeClr val="tx1"/>
+    </cs:fontRef>
+  </cs:plotArea3D>
+  <cs:seriesAxis>
+    <cs:lnRef idx="0"/>
+    <cs:fillRef idx="0"/>
+    <cs:effectRef idx="0"/>
+    <cs:fontRef idx="minor">
+      <a:schemeClr val="tx1">
+        <a:lumMod val="65000"/>
+        <a:lumOff val="35000"/>
+      </a:schemeClr>
+    </cs:fontRef>
+    <cs:defRPr sz="900" kern="1200"/>
+  </cs:seriesAxis>
+  <cs:seriesLine>
+    <cs:lnRef idx="0"/>
+    <cs:fillRef idx="0"/>
+    <cs:effectRef idx="0"/>
+    <cs:fontRef idx="minor">
+      <a:schemeClr val="tx1"/>
+    </cs:fontRef>
+    <cs:spPr>
+      <a:ln w="9525" cap="flat" cmpd="sng" algn="ctr">
+        <a:solidFill>
+          <a:schemeClr val="tx1">
+            <a:lumMod val="35000"/>
+            <a:lumOff val="65000"/>
+          </a:schemeClr>
+        </a:solidFill>
+        <a:round/>
+      </a:ln>
+    </cs:spPr>
+  </cs:seriesLine>
+  <cs:title>
+    <cs:lnRef idx="0"/>
+    <cs:fillRef idx="0"/>
+    <cs:effectRef idx="0"/>
+    <cs:fontRef idx="minor">
+      <a:schemeClr val="tx1">
+        <a:lumMod val="65000"/>
+        <a:lumOff val="35000"/>
+      </a:schemeClr>
+    </cs:fontRef>
+    <cs:defRPr sz="1400" b="0" kern="1200" spc="0" baseline="0"/>
+  </cs:title>
+  <cs:trendline>
+    <cs:lnRef idx="0">
+      <cs:styleClr val="auto"/>
+    </cs:lnRef>
+    <cs:fillRef idx="0"/>
+    <cs:effectRef idx="0"/>
+    <cs:fontRef idx="minor">
+      <a:schemeClr val="tx1"/>
+    </cs:fontRef>
+    <cs:spPr>
+      <a:ln w="19050" cap="rnd">
+        <a:solidFill>
+          <a:schemeClr val="phClr"/>
+        </a:solidFill>
+        <a:prstDash val="sysDot"/>
+      </a:ln>
+    </cs:spPr>
+  </cs:trendline>
+  <cs:trendlineLabel>
+    <cs:lnRef idx="0"/>
+    <cs:fillRef idx="0"/>
+    <cs:effectRef idx="0"/>
+    <cs:fontRef idx="minor">
+      <a:schemeClr val="tx1">
+        <a:lumMod val="65000"/>
+        <a:lumOff val="35000"/>
+      </a:schemeClr>
+    </cs:fontRef>
+    <cs:defRPr sz="900" kern="1200"/>
+  </cs:trendlineLabel>
+  <cs:upBar>
+    <cs:lnRef idx="0"/>
+    <cs:fillRef idx="0"/>
+    <cs:effectRef idx="0"/>
+    <cs:fontRef idx="minor">
+      <a:schemeClr val="dk1"/>
+    </cs:fontRef>
+    <cs:spPr>
+      <a:solidFill>
+        <a:schemeClr val="lt1"/>
+      </a:solidFill>
+      <a:ln w="9525">
+        <a:solidFill>
+          <a:schemeClr val="tx1">
+            <a:lumMod val="15000"/>
+            <a:lumOff val="85000"/>
+          </a:schemeClr>
+        </a:solidFill>
+      </a:ln>
+    </cs:spPr>
+  </cs:upBar>
+  <cs:valueAxis>
+    <cs:lnRef idx="0"/>
+    <cs:fillRef idx="0"/>
+    <cs:effectRef idx="0"/>
+    <cs:fontRef idx="minor">
+      <a:schemeClr val="tx1">
+        <a:lumMod val="65000"/>
+        <a:lumOff val="35000"/>
+      </a:schemeClr>
+    </cs:fontRef>
+    <cs:defRPr sz="900" kern="1200"/>
+  </cs:valueAxis>
+  <cs:wall>
+    <cs:lnRef idx="0"/>
+    <cs:fillRef idx="0"/>
+    <cs:effectRef idx="0"/>
+    <cs:fontRef idx="minor">
+      <a:schemeClr val="tx1"/>
+    </cs:fontRef>
+    <cs:spPr>
+      <a:noFill/>
+      <a:ln>
+        <a:noFill/>
+      </a:ln>
+    </cs:spPr>
+  </cs:wall>
+</cs:chartStyle>
+</file>
+
+<file path=word/charts/style6.xml><?xml version="1.0" encoding="utf-8"?>
 <cs:chartStyle xmlns:cs="http://schemas.microsoft.com/office/drawing/2012/chartStyle" xmlns:a="http://schemas.openxmlformats.org/drawingml/2006/main" id="201">
   <cs:axisTitle>
     <cs:lnRef idx="0"/>

</xml_diff>